<commit_message>
tweaking the buttons and play
</commit_message>
<xml_diff>
--- a/tributeDad/obituary/obituary planning.docx
+++ b/tributeDad/obituary/obituary planning.docx
@@ -819,44 +819,69 @@
           <w:rFonts w:asciiTheme="majorHAnsi" w:eastAsia="Times New Roman" w:hAnsiTheme="majorHAnsi" w:cs="Arial"/>
           <w:color w:val="666666"/>
         </w:rPr>
-        <w:t xml:space="preserve"> Bonnie Bancroft of (</w:t>
-      </w:r>
-      <w:r>
-        <w:rPr>
-          <w:rFonts w:asciiTheme="majorHAnsi" w:eastAsia="Times New Roman" w:hAnsiTheme="majorHAnsi" w:cs="Arial"/>
-          <w:i/>
-          <w:color w:val="666666"/>
-        </w:rPr>
-        <w:t xml:space="preserve">city </w:t>
-      </w:r>
-      <w:r>
-        <w:rPr>
-          <w:rFonts w:asciiTheme="majorHAnsi" w:eastAsia="Times New Roman" w:hAnsiTheme="majorHAnsi" w:cs="Arial"/>
-          <w:color w:val="666666"/>
-        </w:rPr>
-        <w:t xml:space="preserve">), </w:t>
-      </w:r>
-      <w:r>
-        <w:rPr>
-          <w:rFonts w:asciiTheme="majorHAnsi" w:eastAsia="Times New Roman" w:hAnsiTheme="majorHAnsi" w:cs="Arial"/>
-          <w:color w:val="666666"/>
-        </w:rPr>
-        <w:t xml:space="preserve">Carey Ruddock of ( </w:t>
-      </w:r>
-      <w:r>
-        <w:rPr>
-          <w:rFonts w:asciiTheme="majorHAnsi" w:eastAsia="Times New Roman" w:hAnsiTheme="majorHAnsi" w:cs="Arial"/>
-          <w:i/>
-          <w:color w:val="666666"/>
-        </w:rPr>
-        <w:t xml:space="preserve">city </w:t>
-      </w:r>
-      <w:r>
-        <w:rPr>
-          <w:rFonts w:asciiTheme="majorHAnsi" w:eastAsia="Times New Roman" w:hAnsiTheme="majorHAnsi" w:cs="Arial"/>
-          <w:color w:val="666666"/>
-        </w:rPr>
-        <w:t xml:space="preserve">) ,  </w:t>
+        <w:t xml:space="preserve"> Bonnie </w:t>
+      </w:r>
+      <w:proofErr w:type="spellStart"/>
+      <w:r>
+        <w:rPr>
+          <w:rFonts w:asciiTheme="majorHAnsi" w:eastAsia="Times New Roman" w:hAnsiTheme="majorHAnsi" w:cs="Arial"/>
+          <w:color w:val="666666"/>
+        </w:rPr>
+        <w:t>Arnson</w:t>
+      </w:r>
+      <w:proofErr w:type="spellEnd"/>
+      <w:r>
+        <w:rPr>
+          <w:rFonts w:asciiTheme="majorHAnsi" w:eastAsia="Times New Roman" w:hAnsiTheme="majorHAnsi" w:cs="Arial"/>
+          <w:color w:val="666666"/>
+        </w:rPr>
+        <w:t xml:space="preserve"> of Pickering, </w:t>
+      </w:r>
+      <w:proofErr w:type="spellStart"/>
+      <w:r>
+        <w:rPr>
+          <w:rFonts w:asciiTheme="majorHAnsi" w:eastAsia="Times New Roman" w:hAnsiTheme="majorHAnsi" w:cs="Arial"/>
+          <w:color w:val="666666"/>
+        </w:rPr>
+        <w:t>Ont</w:t>
+      </w:r>
+      <w:proofErr w:type="spellEnd"/>
+      <w:r>
+        <w:rPr>
+          <w:rFonts w:asciiTheme="majorHAnsi" w:eastAsia="Times New Roman" w:hAnsiTheme="majorHAnsi" w:cs="Arial"/>
+          <w:color w:val="666666"/>
+        </w:rPr>
+        <w:t xml:space="preserve">, </w:t>
+      </w:r>
+      <w:r>
+        <w:rPr>
+          <w:rFonts w:asciiTheme="majorHAnsi" w:eastAsia="Times New Roman" w:hAnsiTheme="majorHAnsi" w:cs="Arial"/>
+          <w:color w:val="666666"/>
+        </w:rPr>
+        <w:t xml:space="preserve">Carey Ruddock of  </w:t>
+      </w:r>
+      <w:proofErr w:type="spellStart"/>
+      <w:r>
+        <w:rPr>
+          <w:rFonts w:asciiTheme="majorHAnsi" w:eastAsia="Times New Roman" w:hAnsiTheme="majorHAnsi" w:cs="Arial"/>
+          <w:color w:val="666666"/>
+        </w:rPr>
+        <w:t>Quesnel</w:t>
+      </w:r>
+      <w:proofErr w:type="spellEnd"/>
+      <w:r>
+        <w:rPr>
+          <w:rFonts w:asciiTheme="majorHAnsi" w:eastAsia="Times New Roman" w:hAnsiTheme="majorHAnsi" w:cs="Arial"/>
+          <w:color w:val="666666"/>
+        </w:rPr>
+        <w:t>, BC</w:t>
+      </w:r>
+      <w:r>
+        <w:rPr>
+          <w:rFonts w:asciiTheme="majorHAnsi" w:eastAsia="Times New Roman" w:hAnsiTheme="majorHAnsi" w:cs="Arial"/>
+          <w:color w:val="666666"/>
+        </w:rPr>
+        <w:t xml:space="preserve">,  </w:t>
       </w:r>
       <w:r>
         <w:rPr>
@@ -879,22 +904,7 @@
           <w:rFonts w:asciiTheme="majorHAnsi" w:eastAsia="Times New Roman" w:hAnsiTheme="majorHAnsi" w:cs="Arial"/>
           <w:color w:val="666666"/>
         </w:rPr>
-        <w:t xml:space="preserve"> of ( </w:t>
-      </w:r>
-      <w:r>
-        <w:rPr>
-          <w:rFonts w:asciiTheme="majorHAnsi" w:eastAsia="Times New Roman" w:hAnsiTheme="majorHAnsi" w:cs="Arial"/>
-          <w:i/>
-          <w:color w:val="666666"/>
-        </w:rPr>
-        <w:t>city</w:t>
-      </w:r>
-      <w:r>
-        <w:rPr>
-          <w:rFonts w:asciiTheme="majorHAnsi" w:eastAsia="Times New Roman" w:hAnsiTheme="majorHAnsi" w:cs="Arial"/>
-          <w:color w:val="666666"/>
-        </w:rPr>
-        <w:t xml:space="preserve"> ) , and John </w:t>
+        <w:t xml:space="preserve"> of </w:t>
       </w:r>
       <w:proofErr w:type="spellStart"/>
       <w:r>
@@ -902,6 +912,38 @@
           <w:rFonts w:asciiTheme="majorHAnsi" w:eastAsia="Times New Roman" w:hAnsiTheme="majorHAnsi" w:cs="Arial"/>
           <w:color w:val="666666"/>
         </w:rPr>
+        <w:t>Wellend</w:t>
+      </w:r>
+      <w:proofErr w:type="spellEnd"/>
+      <w:r>
+        <w:rPr>
+          <w:rFonts w:asciiTheme="majorHAnsi" w:eastAsia="Times New Roman" w:hAnsiTheme="majorHAnsi" w:cs="Arial"/>
+          <w:color w:val="666666"/>
+        </w:rPr>
+        <w:t xml:space="preserve">, </w:t>
+      </w:r>
+      <w:proofErr w:type="spellStart"/>
+      <w:r>
+        <w:rPr>
+          <w:rFonts w:asciiTheme="majorHAnsi" w:eastAsia="Times New Roman" w:hAnsiTheme="majorHAnsi" w:cs="Arial"/>
+          <w:color w:val="666666"/>
+        </w:rPr>
+        <w:t>Ont</w:t>
+      </w:r>
+      <w:proofErr w:type="spellEnd"/>
+      <w:r>
+        <w:rPr>
+          <w:rFonts w:asciiTheme="majorHAnsi" w:eastAsia="Times New Roman" w:hAnsiTheme="majorHAnsi" w:cs="Arial"/>
+          <w:color w:val="666666"/>
+        </w:rPr>
+        <w:t xml:space="preserve"> , and John </w:t>
+      </w:r>
+      <w:proofErr w:type="spellStart"/>
+      <w:r>
+        <w:rPr>
+          <w:rFonts w:asciiTheme="majorHAnsi" w:eastAsia="Times New Roman" w:hAnsiTheme="majorHAnsi" w:cs="Arial"/>
+          <w:color w:val="666666"/>
+        </w:rPr>
         <w:t>McBryan</w:t>
       </w:r>
       <w:proofErr w:type="spellEnd"/>
@@ -915,17 +957,32 @@
       <w:r>
         <w:rPr>
           <w:rFonts w:asciiTheme="majorHAnsi" w:eastAsia="Times New Roman" w:hAnsiTheme="majorHAnsi" w:cs="Arial"/>
-          <w:i/>
-          <w:color w:val="666666"/>
-        </w:rPr>
-        <w:t>( city</w:t>
-      </w:r>
-      <w:r>
-        <w:rPr>
-          <w:rFonts w:asciiTheme="majorHAnsi" w:eastAsia="Times New Roman" w:hAnsiTheme="majorHAnsi" w:cs="Arial"/>
-          <w:color w:val="666666"/>
-        </w:rPr>
-        <w:t xml:space="preserve"> ).  </w:t>
+          <w:color w:val="666666"/>
+        </w:rPr>
+        <w:t xml:space="preserve">Rancho </w:t>
+      </w:r>
+      <w:proofErr w:type="spellStart"/>
+      <w:r>
+        <w:rPr>
+          <w:rFonts w:asciiTheme="majorHAnsi" w:eastAsia="Times New Roman" w:hAnsiTheme="majorHAnsi" w:cs="Arial"/>
+          <w:color w:val="666666"/>
+        </w:rPr>
+        <w:t>Cucmonga</w:t>
+      </w:r>
+      <w:proofErr w:type="spellEnd"/>
+      <w:r>
+        <w:rPr>
+          <w:rFonts w:asciiTheme="majorHAnsi" w:eastAsia="Times New Roman" w:hAnsiTheme="majorHAnsi" w:cs="Arial"/>
+          <w:color w:val="666666"/>
+        </w:rPr>
+        <w:t>, California</w:t>
+      </w:r>
+      <w:r>
+        <w:rPr>
+          <w:rFonts w:asciiTheme="majorHAnsi" w:eastAsia="Times New Roman" w:hAnsiTheme="majorHAnsi" w:cs="Arial"/>
+          <w:color w:val="666666"/>
+        </w:rPr>
+        <w:t xml:space="preserve">.  </w:t>
       </w:r>
       <w:r>
         <w:rPr>
@@ -1445,6 +1502,7 @@
   <w:style w:type="paragraph" w:default="1" w:styleId="Normal">
     <w:name w:val="Normal"/>
     <w:qFormat/>
+    <w:rsid w:val="0034224A"/>
   </w:style>
   <w:style w:type="character" w:default="1" w:styleId="DefaultParagraphFont">
     <w:name w:val="Default Paragraph Font"/>

</xml_diff>